<commit_message>
Third commit: search tags changed
</commit_message>
<xml_diff>
--- a/TestResults and Screenshots..docx
+++ b/TestResults and Screenshots..docx
@@ -62,7 +62,6 @@
       </w:r>
     </w:p>
     <w:p>
-      <w:bookmarkStart w:id="0" w:name="_GoBack"/>
       <w:r>
         <w:rPr>
           <w:noProof/>
@@ -103,7 +102,6 @@
           </wp:inline>
         </w:drawing>
       </w:r>
-      <w:bookmarkEnd w:id="0"/>
     </w:p>
     <w:p/>
     <w:p>
@@ -134,15 +132,16 @@
           <w:szCs w:val="28"/>
         </w:rPr>
       </w:pPr>
+      <w:bookmarkStart w:id="0" w:name="_GoBack"/>
       <w:r>
         <w:rPr>
           <w:noProof/>
         </w:rPr>
         <w:drawing>
-          <wp:inline distT="0" distB="0" distL="0" distR="0" wp14:anchorId="56FC817C" wp14:editId="73FADC1E">
-            <wp:extent cx="6175375" cy="3471668"/>
+          <wp:inline distT="0" distB="0" distL="0" distR="0" wp14:anchorId="3B3CEB13" wp14:editId="35CF66F6">
+            <wp:extent cx="5943600" cy="3341370"/>
             <wp:effectExtent l="0" t="0" r="0" b="0"/>
-            <wp:docPr id="2" name="Picture 2"/>
+            <wp:docPr id="3" name="Picture 3"/>
             <wp:cNvGraphicFramePr>
               <a:graphicFrameLocks xmlns:a="http://schemas.openxmlformats.org/drawingml/2006/main" noChangeAspect="1"/>
             </wp:cNvGraphicFramePr>
@@ -162,7 +161,7 @@
                   <pic:spPr>
                     <a:xfrm>
                       <a:off x="0" y="0"/>
-                      <a:ext cx="6185676" cy="3477459"/>
+                      <a:ext cx="5947083" cy="3343328"/>
                     </a:xfrm>
                     <a:prstGeom prst="rect">
                       <a:avLst/>
@@ -174,6 +173,7 @@
           </wp:inline>
         </w:drawing>
       </w:r>
+      <w:bookmarkEnd w:id="0"/>
     </w:p>
     <w:sectPr>
       <w:pgSz w:w="12240" w:h="15840"/>
@@ -406,6 +406,7 @@
     <w:lsdException w:name="HTML Sample" w:semiHidden="1" w:unhideWhenUsed="1"/>
     <w:lsdException w:name="HTML Typewriter" w:semiHidden="1" w:unhideWhenUsed="1"/>
     <w:lsdException w:name="HTML Variable" w:semiHidden="1" w:unhideWhenUsed="1"/>
+    <w:lsdException w:name="Normal Table" w:semiHidden="1" w:unhideWhenUsed="1"/>
     <w:lsdException w:name="annotation subject" w:semiHidden="1" w:unhideWhenUsed="1"/>
     <w:lsdException w:name="No List" w:semiHidden="1" w:unhideWhenUsed="1"/>
     <w:lsdException w:name="Outline List 1" w:semiHidden="1" w:unhideWhenUsed="1"/>
@@ -452,8 +453,10 @@
     <w:lsdException w:name="Table Subtle 2" w:semiHidden="1" w:unhideWhenUsed="1"/>
     <w:lsdException w:name="Table Web 1" w:semiHidden="1" w:unhideWhenUsed="1"/>
     <w:lsdException w:name="Table Web 2" w:semiHidden="1" w:unhideWhenUsed="1"/>
+    <w:lsdException w:name="Table Web 3" w:semiHidden="1" w:unhideWhenUsed="1"/>
     <w:lsdException w:name="Balloon Text" w:semiHidden="1" w:unhideWhenUsed="1"/>
     <w:lsdException w:name="Table Grid" w:uiPriority="39"/>
+    <w:lsdException w:name="Table Theme" w:semiHidden="1" w:unhideWhenUsed="1"/>
     <w:lsdException w:name="Placeholder Text" w:semiHidden="1"/>
     <w:lsdException w:name="No Spacing" w:uiPriority="1" w:qFormat="1"/>
     <w:lsdException w:name="Light Shading" w:uiPriority="60"/>

</xml_diff>